<commit_message>
Daily Scrum Meeting Sprint 1
</commit_message>
<xml_diff>
--- a/laporanUTS.docx
+++ b/laporanUTS.docx
@@ -4050,222 +4050,6 @@
     </w:p>
     <w:p>
       <w:pPr>
-        <w:spacing w:line="360" w:lineRule="auto"/>
-        <w:jc w:val="both"/>
-        <w:rPr>
-          <w:rFonts w:ascii="Times New Roman" w:hAnsi="Times New Roman" w:cs="Times New Roman"/>
-          <w:b/>
-          <w:sz w:val="24"/>
-          <w:szCs w:val="28"/>
-        </w:rPr>
-      </w:pPr>
-    </w:p>
-    <w:p>
-      <w:pPr>
-        <w:spacing w:line="360" w:lineRule="auto"/>
-        <w:jc w:val="both"/>
-        <w:rPr>
-          <w:rFonts w:ascii="Times New Roman" w:hAnsi="Times New Roman" w:cs="Times New Roman"/>
-          <w:b/>
-          <w:sz w:val="24"/>
-          <w:szCs w:val="28"/>
-        </w:rPr>
-      </w:pPr>
-    </w:p>
-    <w:p>
-      <w:pPr>
-        <w:spacing w:line="360" w:lineRule="auto"/>
-        <w:jc w:val="both"/>
-        <w:rPr>
-          <w:rFonts w:ascii="Times New Roman" w:hAnsi="Times New Roman" w:cs="Times New Roman"/>
-          <w:b/>
-          <w:sz w:val="24"/>
-          <w:szCs w:val="28"/>
-        </w:rPr>
-      </w:pPr>
-    </w:p>
-    <w:p>
-      <w:pPr>
-        <w:spacing w:line="360" w:lineRule="auto"/>
-        <w:jc w:val="both"/>
-        <w:rPr>
-          <w:rFonts w:ascii="Times New Roman" w:hAnsi="Times New Roman" w:cs="Times New Roman"/>
-          <w:b/>
-          <w:sz w:val="24"/>
-          <w:szCs w:val="28"/>
-        </w:rPr>
-      </w:pPr>
-    </w:p>
-    <w:p>
-      <w:pPr>
-        <w:spacing w:line="360" w:lineRule="auto"/>
-        <w:jc w:val="both"/>
-        <w:rPr>
-          <w:rFonts w:ascii="Times New Roman" w:hAnsi="Times New Roman" w:cs="Times New Roman"/>
-          <w:b/>
-          <w:sz w:val="24"/>
-          <w:szCs w:val="28"/>
-        </w:rPr>
-      </w:pPr>
-    </w:p>
-    <w:p>
-      <w:pPr>
-        <w:spacing w:line="360" w:lineRule="auto"/>
-        <w:jc w:val="both"/>
-        <w:rPr>
-          <w:rFonts w:ascii="Times New Roman" w:hAnsi="Times New Roman" w:cs="Times New Roman"/>
-          <w:b/>
-          <w:sz w:val="24"/>
-          <w:szCs w:val="28"/>
-        </w:rPr>
-      </w:pPr>
-    </w:p>
-    <w:p>
-      <w:pPr>
-        <w:spacing w:line="360" w:lineRule="auto"/>
-        <w:jc w:val="both"/>
-        <w:rPr>
-          <w:rFonts w:ascii="Times New Roman" w:hAnsi="Times New Roman" w:cs="Times New Roman"/>
-          <w:b/>
-          <w:sz w:val="24"/>
-          <w:szCs w:val="28"/>
-        </w:rPr>
-      </w:pPr>
-    </w:p>
-    <w:p>
-      <w:pPr>
-        <w:spacing w:line="360" w:lineRule="auto"/>
-        <w:jc w:val="both"/>
-        <w:rPr>
-          <w:rFonts w:ascii="Times New Roman" w:hAnsi="Times New Roman" w:cs="Times New Roman"/>
-          <w:b/>
-          <w:sz w:val="24"/>
-          <w:szCs w:val="28"/>
-        </w:rPr>
-      </w:pPr>
-    </w:p>
-    <w:p>
-      <w:pPr>
-        <w:spacing w:line="360" w:lineRule="auto"/>
-        <w:jc w:val="both"/>
-        <w:rPr>
-          <w:rFonts w:ascii="Times New Roman" w:hAnsi="Times New Roman" w:cs="Times New Roman"/>
-          <w:b/>
-          <w:sz w:val="24"/>
-          <w:szCs w:val="28"/>
-        </w:rPr>
-      </w:pPr>
-    </w:p>
-    <w:p>
-      <w:pPr>
-        <w:spacing w:line="360" w:lineRule="auto"/>
-        <w:jc w:val="both"/>
-        <w:rPr>
-          <w:rFonts w:ascii="Times New Roman" w:hAnsi="Times New Roman" w:cs="Times New Roman"/>
-          <w:b/>
-          <w:sz w:val="24"/>
-          <w:szCs w:val="28"/>
-        </w:rPr>
-      </w:pPr>
-    </w:p>
-    <w:p>
-      <w:pPr>
-        <w:spacing w:line="360" w:lineRule="auto"/>
-        <w:jc w:val="both"/>
-        <w:rPr>
-          <w:rFonts w:ascii="Times New Roman" w:hAnsi="Times New Roman" w:cs="Times New Roman"/>
-          <w:b/>
-          <w:sz w:val="24"/>
-          <w:szCs w:val="28"/>
-        </w:rPr>
-      </w:pPr>
-    </w:p>
-    <w:p>
-      <w:pPr>
-        <w:spacing w:line="360" w:lineRule="auto"/>
-        <w:jc w:val="both"/>
-        <w:rPr>
-          <w:rFonts w:ascii="Times New Roman" w:hAnsi="Times New Roman" w:cs="Times New Roman"/>
-          <w:b/>
-          <w:sz w:val="24"/>
-          <w:szCs w:val="28"/>
-        </w:rPr>
-      </w:pPr>
-    </w:p>
-    <w:p>
-      <w:pPr>
-        <w:spacing w:line="360" w:lineRule="auto"/>
-        <w:jc w:val="both"/>
-        <w:rPr>
-          <w:rFonts w:ascii="Times New Roman" w:hAnsi="Times New Roman" w:cs="Times New Roman"/>
-          <w:b/>
-          <w:sz w:val="24"/>
-          <w:szCs w:val="28"/>
-        </w:rPr>
-      </w:pPr>
-    </w:p>
-    <w:p>
-      <w:pPr>
-        <w:spacing w:line="360" w:lineRule="auto"/>
-        <w:jc w:val="both"/>
-        <w:rPr>
-          <w:rFonts w:ascii="Times New Roman" w:hAnsi="Times New Roman" w:cs="Times New Roman"/>
-          <w:b/>
-          <w:sz w:val="24"/>
-          <w:szCs w:val="28"/>
-        </w:rPr>
-      </w:pPr>
-    </w:p>
-    <w:p>
-      <w:pPr>
-        <w:spacing w:line="360" w:lineRule="auto"/>
-        <w:jc w:val="both"/>
-        <w:rPr>
-          <w:rFonts w:ascii="Times New Roman" w:hAnsi="Times New Roman" w:cs="Times New Roman"/>
-          <w:b/>
-          <w:sz w:val="24"/>
-          <w:szCs w:val="28"/>
-        </w:rPr>
-      </w:pPr>
-    </w:p>
-    <w:p>
-      <w:pPr>
-        <w:spacing w:line="360" w:lineRule="auto"/>
-        <w:jc w:val="both"/>
-        <w:rPr>
-          <w:rFonts w:ascii="Times New Roman" w:hAnsi="Times New Roman" w:cs="Times New Roman"/>
-          <w:b/>
-          <w:sz w:val="24"/>
-          <w:szCs w:val="28"/>
-        </w:rPr>
-      </w:pPr>
-    </w:p>
-    <w:p>
-      <w:pPr>
-        <w:spacing w:line="360" w:lineRule="auto"/>
-        <w:jc w:val="both"/>
-        <w:rPr>
-          <w:rFonts w:ascii="Times New Roman" w:hAnsi="Times New Roman" w:cs="Times New Roman"/>
-          <w:b/>
-          <w:sz w:val="24"/>
-          <w:szCs w:val="28"/>
-        </w:rPr>
-      </w:pPr>
-    </w:p>
-    <w:p>
-      <w:pPr>
-        <w:spacing w:line="360" w:lineRule="auto"/>
-        <w:jc w:val="both"/>
-        <w:rPr>
-          <w:rFonts w:ascii="Times New Roman" w:hAnsi="Times New Roman" w:cs="Times New Roman"/>
-          <w:b/>
-          <w:sz w:val="24"/>
-          <w:szCs w:val="28"/>
-        </w:rPr>
-      </w:pPr>
-    </w:p>
-    <w:p>
-      <w:pPr>
         <w:pStyle w:val="ListParagraph"/>
         <w:numPr>
           <w:ilvl w:val="0"/>
@@ -4288,6 +4072,7 @@
           <w:sz w:val="24"/>
           <w:szCs w:val="28"/>
         </w:rPr>
+        <w:lastRenderedPageBreak/>
         <w:t>Tabel</w:t>
       </w:r>
       <w:proofErr w:type="spellEnd"/>
@@ -4330,17 +4115,219 @@
           <w:szCs w:val="28"/>
         </w:rPr>
       </w:pPr>
-    </w:p>
-    <w:p>
-      <w:pPr>
-        <w:spacing w:line="360" w:lineRule="auto"/>
-        <w:jc w:val="both"/>
-        <w:rPr>
-          <w:rFonts w:ascii="Times New Roman" w:hAnsi="Times New Roman" w:cs="Times New Roman"/>
-          <w:sz w:val="24"/>
-          <w:szCs w:val="28"/>
-        </w:rPr>
-      </w:pPr>
+      <w:r>
+        <w:rPr>
+          <w:rFonts w:ascii="Times New Roman" w:hAnsi="Times New Roman" w:cs="Times New Roman"/>
+          <w:noProof/>
+          <w:sz w:val="24"/>
+          <w:szCs w:val="28"/>
+        </w:rPr>
+        <w:drawing>
+          <wp:inline distT="0" distB="0" distL="0" distR="0">
+            <wp:extent cx="5716905" cy="2593340"/>
+            <wp:effectExtent l="0" t="0" r="0" b="0"/>
+            <wp:docPr id="1769153078" name="Picture 1"/>
+            <wp:cNvGraphicFramePr>
+              <a:graphicFrameLocks xmlns:a="http://schemas.openxmlformats.org/drawingml/2006/main" noChangeAspect="1"/>
+            </wp:cNvGraphicFramePr>
+            <a:graphic xmlns:a="http://schemas.openxmlformats.org/drawingml/2006/main">
+              <a:graphicData uri="http://schemas.openxmlformats.org/drawingml/2006/picture">
+                <pic:pic xmlns:pic="http://schemas.openxmlformats.org/drawingml/2006/picture">
+                  <pic:nvPicPr>
+                    <pic:cNvPr id="0" name="Picture 1"/>
+                    <pic:cNvPicPr>
+                      <a:picLocks noChangeAspect="1" noChangeArrowheads="1"/>
+                    </pic:cNvPicPr>
+                  </pic:nvPicPr>
+                  <pic:blipFill>
+                    <a:blip r:embed="rId10">
+                      <a:extLst>
+                        <a:ext uri="{28A0092B-C50C-407E-A947-70E740481C1C}">
+                          <a14:useLocalDpi xmlns:a14="http://schemas.microsoft.com/office/drawing/2010/main" val="0"/>
+                        </a:ext>
+                      </a:extLst>
+                    </a:blip>
+                    <a:srcRect/>
+                    <a:stretch>
+                      <a:fillRect/>
+                    </a:stretch>
+                  </pic:blipFill>
+                  <pic:spPr bwMode="auto">
+                    <a:xfrm>
+                      <a:off x="0" y="0"/>
+                      <a:ext cx="5716905" cy="2593340"/>
+                    </a:xfrm>
+                    <a:prstGeom prst="rect">
+                      <a:avLst/>
+                    </a:prstGeom>
+                    <a:noFill/>
+                    <a:ln>
+                      <a:noFill/>
+                    </a:ln>
+                  </pic:spPr>
+                </pic:pic>
+              </a:graphicData>
+            </a:graphic>
+          </wp:inline>
+        </w:drawing>
+      </w:r>
+    </w:p>
+    <w:p>
+      <w:pPr>
+        <w:spacing w:line="360" w:lineRule="auto"/>
+        <w:jc w:val="both"/>
+        <w:rPr>
+          <w:rFonts w:ascii="Times New Roman" w:hAnsi="Times New Roman" w:cs="Times New Roman"/>
+          <w:sz w:val="24"/>
+          <w:szCs w:val="28"/>
+        </w:rPr>
+      </w:pPr>
+    </w:p>
+    <w:p>
+      <w:pPr>
+        <w:spacing w:line="360" w:lineRule="auto"/>
+        <w:jc w:val="both"/>
+        <w:rPr>
+          <w:rFonts w:ascii="Times New Roman" w:hAnsi="Times New Roman" w:cs="Times New Roman"/>
+          <w:sz w:val="24"/>
+          <w:szCs w:val="28"/>
+        </w:rPr>
+      </w:pPr>
+      <w:r>
+        <w:rPr>
+          <w:rFonts w:ascii="Times New Roman" w:hAnsi="Times New Roman" w:cs="Times New Roman"/>
+          <w:noProof/>
+          <w:sz w:val="24"/>
+          <w:szCs w:val="28"/>
+        </w:rPr>
+        <w:drawing>
+          <wp:inline distT="0" distB="0" distL="0" distR="0">
+            <wp:extent cx="5716905" cy="2593340"/>
+            <wp:effectExtent l="0" t="0" r="0" b="0"/>
+            <wp:docPr id="541205297" name="Picture 2"/>
+            <wp:cNvGraphicFramePr>
+              <a:graphicFrameLocks xmlns:a="http://schemas.openxmlformats.org/drawingml/2006/main" noChangeAspect="1"/>
+            </wp:cNvGraphicFramePr>
+            <a:graphic xmlns:a="http://schemas.openxmlformats.org/drawingml/2006/main">
+              <a:graphicData uri="http://schemas.openxmlformats.org/drawingml/2006/picture">
+                <pic:pic xmlns:pic="http://schemas.openxmlformats.org/drawingml/2006/picture">
+                  <pic:nvPicPr>
+                    <pic:cNvPr id="0" name="Picture 2"/>
+                    <pic:cNvPicPr>
+                      <a:picLocks noChangeAspect="1" noChangeArrowheads="1"/>
+                    </pic:cNvPicPr>
+                  </pic:nvPicPr>
+                  <pic:blipFill>
+                    <a:blip r:embed="rId11">
+                      <a:extLst>
+                        <a:ext uri="{28A0092B-C50C-407E-A947-70E740481C1C}">
+                          <a14:useLocalDpi xmlns:a14="http://schemas.microsoft.com/office/drawing/2010/main" val="0"/>
+                        </a:ext>
+                      </a:extLst>
+                    </a:blip>
+                    <a:srcRect/>
+                    <a:stretch>
+                      <a:fillRect/>
+                    </a:stretch>
+                  </pic:blipFill>
+                  <pic:spPr bwMode="auto">
+                    <a:xfrm>
+                      <a:off x="0" y="0"/>
+                      <a:ext cx="5716905" cy="2593340"/>
+                    </a:xfrm>
+                    <a:prstGeom prst="rect">
+                      <a:avLst/>
+                    </a:prstGeom>
+                    <a:noFill/>
+                    <a:ln>
+                      <a:noFill/>
+                    </a:ln>
+                  </pic:spPr>
+                </pic:pic>
+              </a:graphicData>
+            </a:graphic>
+          </wp:inline>
+        </w:drawing>
+      </w:r>
+    </w:p>
+    <w:p>
+      <w:pPr>
+        <w:spacing w:line="360" w:lineRule="auto"/>
+        <w:jc w:val="both"/>
+        <w:rPr>
+          <w:rFonts w:ascii="Times New Roman" w:hAnsi="Times New Roman" w:cs="Times New Roman"/>
+          <w:sz w:val="24"/>
+          <w:szCs w:val="28"/>
+        </w:rPr>
+      </w:pPr>
+    </w:p>
+    <w:p>
+      <w:pPr>
+        <w:spacing w:line="360" w:lineRule="auto"/>
+        <w:jc w:val="both"/>
+        <w:rPr>
+          <w:rFonts w:ascii="Times New Roman" w:hAnsi="Times New Roman" w:cs="Times New Roman"/>
+          <w:sz w:val="24"/>
+          <w:szCs w:val="28"/>
+        </w:rPr>
+      </w:pPr>
+      <w:r>
+        <w:rPr>
+          <w:rFonts w:ascii="Times New Roman" w:hAnsi="Times New Roman" w:cs="Times New Roman"/>
+          <w:noProof/>
+          <w:sz w:val="24"/>
+          <w:szCs w:val="28"/>
+        </w:rPr>
+        <w:lastRenderedPageBreak/>
+        <w:drawing>
+          <wp:inline distT="0" distB="0" distL="0" distR="0">
+            <wp:extent cx="5716905" cy="2736215"/>
+            <wp:effectExtent l="0" t="0" r="0" b="6985"/>
+            <wp:docPr id="669575836" name="Picture 3"/>
+            <wp:cNvGraphicFramePr>
+              <a:graphicFrameLocks xmlns:a="http://schemas.openxmlformats.org/drawingml/2006/main" noChangeAspect="1"/>
+            </wp:cNvGraphicFramePr>
+            <a:graphic xmlns:a="http://schemas.openxmlformats.org/drawingml/2006/main">
+              <a:graphicData uri="http://schemas.openxmlformats.org/drawingml/2006/picture">
+                <pic:pic xmlns:pic="http://schemas.openxmlformats.org/drawingml/2006/picture">
+                  <pic:nvPicPr>
+                    <pic:cNvPr id="0" name="Picture 3"/>
+                    <pic:cNvPicPr>
+                      <a:picLocks noChangeAspect="1" noChangeArrowheads="1"/>
+                    </pic:cNvPicPr>
+                  </pic:nvPicPr>
+                  <pic:blipFill>
+                    <a:blip r:embed="rId12">
+                      <a:extLst>
+                        <a:ext uri="{28A0092B-C50C-407E-A947-70E740481C1C}">
+                          <a14:useLocalDpi xmlns:a14="http://schemas.microsoft.com/office/drawing/2010/main" val="0"/>
+                        </a:ext>
+                      </a:extLst>
+                    </a:blip>
+                    <a:srcRect/>
+                    <a:stretch>
+                      <a:fillRect/>
+                    </a:stretch>
+                  </pic:blipFill>
+                  <pic:spPr bwMode="auto">
+                    <a:xfrm>
+                      <a:off x="0" y="0"/>
+                      <a:ext cx="5716905" cy="2736215"/>
+                    </a:xfrm>
+                    <a:prstGeom prst="rect">
+                      <a:avLst/>
+                    </a:prstGeom>
+                    <a:noFill/>
+                    <a:ln>
+                      <a:noFill/>
+                    </a:ln>
+                  </pic:spPr>
+                </pic:pic>
+              </a:graphicData>
+            </a:graphic>
+          </wp:inline>
+        </w:drawing>
+      </w:r>
     </w:p>
     <w:p>
       <w:pPr>
@@ -4955,7 +4942,7 @@
         </w:rPr>
         <w:t>(</w:t>
       </w:r>
-      <w:hyperlink r:id="rId10" w:history="1">
+      <w:hyperlink r:id="rId13" w:history="1">
         <w:r>
           <w:rPr>
             <w:rStyle w:val="Hyperlink"/>
@@ -5238,7 +5225,7 @@
         </w:rPr>
         <w:t>(</w:t>
       </w:r>
-      <w:hyperlink r:id="rId11" w:history="1">
+      <w:hyperlink r:id="rId14" w:history="1">
         <w:r>
           <w:rPr>
             <w:rStyle w:val="Hyperlink"/>

</xml_diff>

<commit_message>
Daily Scrum Meeting Sprint 2 Report
</commit_message>
<xml_diff>
--- a/laporanUTS.docx
+++ b/laporanUTS.docx
@@ -4370,18 +4370,63 @@
           <w:szCs w:val="28"/>
         </w:rPr>
       </w:pPr>
-    </w:p>
-    <w:p>
-      <w:pPr>
-        <w:spacing w:line="360" w:lineRule="auto"/>
-        <w:jc w:val="both"/>
+      <w:r>
         <w:rPr>
           <w:rFonts w:ascii="Times New Roman" w:hAnsi="Times New Roman" w:cs="Times New Roman"/>
           <w:b/>
-          <w:sz w:val="24"/>
-          <w:szCs w:val="28"/>
-        </w:rPr>
-      </w:pPr>
+          <w:noProof/>
+          <w:sz w:val="24"/>
+          <w:szCs w:val="28"/>
+        </w:rPr>
+        <w:drawing>
+          <wp:inline distT="0" distB="0" distL="0" distR="0">
+            <wp:extent cx="5716905" cy="2736215"/>
+            <wp:effectExtent l="0" t="0" r="0" b="6985"/>
+            <wp:docPr id="1056124103" name="Picture 1"/>
+            <wp:cNvGraphicFramePr>
+              <a:graphicFrameLocks xmlns:a="http://schemas.openxmlformats.org/drawingml/2006/main" noChangeAspect="1"/>
+            </wp:cNvGraphicFramePr>
+            <a:graphic xmlns:a="http://schemas.openxmlformats.org/drawingml/2006/main">
+              <a:graphicData uri="http://schemas.openxmlformats.org/drawingml/2006/picture">
+                <pic:pic xmlns:pic="http://schemas.openxmlformats.org/drawingml/2006/picture">
+                  <pic:nvPicPr>
+                    <pic:cNvPr id="0" name="Picture 1"/>
+                    <pic:cNvPicPr>
+                      <a:picLocks noChangeAspect="1" noChangeArrowheads="1"/>
+                    </pic:cNvPicPr>
+                  </pic:nvPicPr>
+                  <pic:blipFill>
+                    <a:blip r:embed="rId13">
+                      <a:extLst>
+                        <a:ext uri="{28A0092B-C50C-407E-A947-70E740481C1C}">
+                          <a14:useLocalDpi xmlns:a14="http://schemas.microsoft.com/office/drawing/2010/main" val="0"/>
+                        </a:ext>
+                      </a:extLst>
+                    </a:blip>
+                    <a:srcRect/>
+                    <a:stretch>
+                      <a:fillRect/>
+                    </a:stretch>
+                  </pic:blipFill>
+                  <pic:spPr bwMode="auto">
+                    <a:xfrm>
+                      <a:off x="0" y="0"/>
+                      <a:ext cx="5716905" cy="2736215"/>
+                    </a:xfrm>
+                    <a:prstGeom prst="rect">
+                      <a:avLst/>
+                    </a:prstGeom>
+                    <a:noFill/>
+                    <a:ln>
+                      <a:noFill/>
+                    </a:ln>
+                  </pic:spPr>
+                </pic:pic>
+              </a:graphicData>
+            </a:graphic>
+          </wp:inline>
+        </w:drawing>
+      </w:r>
     </w:p>
     <w:p>
       <w:pPr>
@@ -4406,18 +4451,64 @@
           <w:szCs w:val="28"/>
         </w:rPr>
       </w:pPr>
-    </w:p>
-    <w:p>
-      <w:pPr>
-        <w:spacing w:line="360" w:lineRule="auto"/>
-        <w:jc w:val="both"/>
+      <w:r>
         <w:rPr>
           <w:rFonts w:ascii="Times New Roman" w:hAnsi="Times New Roman" w:cs="Times New Roman"/>
           <w:b/>
-          <w:sz w:val="24"/>
-          <w:szCs w:val="28"/>
-        </w:rPr>
-      </w:pPr>
+          <w:noProof/>
+          <w:sz w:val="24"/>
+          <w:szCs w:val="28"/>
+        </w:rPr>
+        <w:lastRenderedPageBreak/>
+        <w:drawing>
+          <wp:inline distT="0" distB="0" distL="0" distR="0">
+            <wp:extent cx="5716905" cy="2736215"/>
+            <wp:effectExtent l="0" t="0" r="0" b="6985"/>
+            <wp:docPr id="1096124044" name="Picture 2"/>
+            <wp:cNvGraphicFramePr>
+              <a:graphicFrameLocks xmlns:a="http://schemas.openxmlformats.org/drawingml/2006/main" noChangeAspect="1"/>
+            </wp:cNvGraphicFramePr>
+            <a:graphic xmlns:a="http://schemas.openxmlformats.org/drawingml/2006/main">
+              <a:graphicData uri="http://schemas.openxmlformats.org/drawingml/2006/picture">
+                <pic:pic xmlns:pic="http://schemas.openxmlformats.org/drawingml/2006/picture">
+                  <pic:nvPicPr>
+                    <pic:cNvPr id="0" name="Picture 2"/>
+                    <pic:cNvPicPr>
+                      <a:picLocks noChangeAspect="1" noChangeArrowheads="1"/>
+                    </pic:cNvPicPr>
+                  </pic:nvPicPr>
+                  <pic:blipFill>
+                    <a:blip r:embed="rId14">
+                      <a:extLst>
+                        <a:ext uri="{28A0092B-C50C-407E-A947-70E740481C1C}">
+                          <a14:useLocalDpi xmlns:a14="http://schemas.microsoft.com/office/drawing/2010/main" val="0"/>
+                        </a:ext>
+                      </a:extLst>
+                    </a:blip>
+                    <a:srcRect/>
+                    <a:stretch>
+                      <a:fillRect/>
+                    </a:stretch>
+                  </pic:blipFill>
+                  <pic:spPr bwMode="auto">
+                    <a:xfrm>
+                      <a:off x="0" y="0"/>
+                      <a:ext cx="5716905" cy="2736215"/>
+                    </a:xfrm>
+                    <a:prstGeom prst="rect">
+                      <a:avLst/>
+                    </a:prstGeom>
+                    <a:noFill/>
+                    <a:ln>
+                      <a:noFill/>
+                    </a:ln>
+                  </pic:spPr>
+                </pic:pic>
+              </a:graphicData>
+            </a:graphic>
+          </wp:inline>
+        </w:drawing>
+      </w:r>
     </w:p>
     <w:p>
       <w:pPr>
@@ -4442,114 +4533,63 @@
           <w:szCs w:val="28"/>
         </w:rPr>
       </w:pPr>
-    </w:p>
-    <w:p>
-      <w:pPr>
-        <w:spacing w:line="360" w:lineRule="auto"/>
-        <w:jc w:val="both"/>
+      <w:r>
         <w:rPr>
           <w:rFonts w:ascii="Times New Roman" w:hAnsi="Times New Roman" w:cs="Times New Roman"/>
           <w:b/>
-          <w:sz w:val="24"/>
-          <w:szCs w:val="28"/>
-        </w:rPr>
-      </w:pPr>
-    </w:p>
-    <w:p>
-      <w:pPr>
-        <w:spacing w:line="360" w:lineRule="auto"/>
-        <w:jc w:val="both"/>
-        <w:rPr>
-          <w:rFonts w:ascii="Times New Roman" w:hAnsi="Times New Roman" w:cs="Times New Roman"/>
-          <w:b/>
-          <w:sz w:val="24"/>
-          <w:szCs w:val="28"/>
-        </w:rPr>
-      </w:pPr>
-    </w:p>
-    <w:p>
-      <w:pPr>
-        <w:spacing w:line="360" w:lineRule="auto"/>
-        <w:jc w:val="both"/>
-        <w:rPr>
-          <w:rFonts w:ascii="Times New Roman" w:hAnsi="Times New Roman" w:cs="Times New Roman"/>
-          <w:b/>
-          <w:sz w:val="24"/>
-          <w:szCs w:val="28"/>
-        </w:rPr>
-      </w:pPr>
-    </w:p>
-    <w:p>
-      <w:pPr>
-        <w:spacing w:line="360" w:lineRule="auto"/>
-        <w:jc w:val="both"/>
-        <w:rPr>
-          <w:rFonts w:ascii="Times New Roman" w:hAnsi="Times New Roman" w:cs="Times New Roman"/>
-          <w:b/>
-          <w:sz w:val="24"/>
-          <w:szCs w:val="28"/>
-        </w:rPr>
-      </w:pPr>
-    </w:p>
-    <w:p>
-      <w:pPr>
-        <w:spacing w:line="360" w:lineRule="auto"/>
-        <w:jc w:val="both"/>
-        <w:rPr>
-          <w:rFonts w:ascii="Times New Roman" w:hAnsi="Times New Roman" w:cs="Times New Roman"/>
-          <w:b/>
-          <w:sz w:val="24"/>
-          <w:szCs w:val="28"/>
-        </w:rPr>
-      </w:pPr>
-    </w:p>
-    <w:p>
-      <w:pPr>
-        <w:spacing w:line="360" w:lineRule="auto"/>
-        <w:jc w:val="both"/>
-        <w:rPr>
-          <w:rFonts w:ascii="Times New Roman" w:hAnsi="Times New Roman" w:cs="Times New Roman"/>
-          <w:b/>
-          <w:sz w:val="24"/>
-          <w:szCs w:val="28"/>
-        </w:rPr>
-      </w:pPr>
-    </w:p>
-    <w:p>
-      <w:pPr>
-        <w:spacing w:line="360" w:lineRule="auto"/>
-        <w:jc w:val="both"/>
-        <w:rPr>
-          <w:rFonts w:ascii="Times New Roman" w:hAnsi="Times New Roman" w:cs="Times New Roman"/>
-          <w:b/>
-          <w:sz w:val="24"/>
-          <w:szCs w:val="28"/>
-        </w:rPr>
-      </w:pPr>
-    </w:p>
-    <w:p>
-      <w:pPr>
-        <w:spacing w:line="360" w:lineRule="auto"/>
-        <w:jc w:val="both"/>
-        <w:rPr>
-          <w:rFonts w:ascii="Times New Roman" w:hAnsi="Times New Roman" w:cs="Times New Roman"/>
-          <w:b/>
-          <w:sz w:val="24"/>
-          <w:szCs w:val="28"/>
-        </w:rPr>
-      </w:pPr>
-    </w:p>
-    <w:p>
-      <w:pPr>
-        <w:spacing w:line="360" w:lineRule="auto"/>
-        <w:jc w:val="both"/>
-        <w:rPr>
-          <w:rFonts w:ascii="Times New Roman" w:hAnsi="Times New Roman" w:cs="Times New Roman"/>
-          <w:b/>
-          <w:sz w:val="24"/>
-          <w:szCs w:val="28"/>
-        </w:rPr>
-      </w:pPr>
+          <w:noProof/>
+          <w:sz w:val="24"/>
+          <w:szCs w:val="28"/>
+        </w:rPr>
+        <w:drawing>
+          <wp:inline distT="0" distB="0" distL="0" distR="0">
+            <wp:extent cx="5716905" cy="2736215"/>
+            <wp:effectExtent l="0" t="0" r="0" b="6985"/>
+            <wp:docPr id="107737696" name="Picture 3"/>
+            <wp:cNvGraphicFramePr>
+              <a:graphicFrameLocks xmlns:a="http://schemas.openxmlformats.org/drawingml/2006/main" noChangeAspect="1"/>
+            </wp:cNvGraphicFramePr>
+            <a:graphic xmlns:a="http://schemas.openxmlformats.org/drawingml/2006/main">
+              <a:graphicData uri="http://schemas.openxmlformats.org/drawingml/2006/picture">
+                <pic:pic xmlns:pic="http://schemas.openxmlformats.org/drawingml/2006/picture">
+                  <pic:nvPicPr>
+                    <pic:cNvPr id="0" name="Picture 3"/>
+                    <pic:cNvPicPr>
+                      <a:picLocks noChangeAspect="1" noChangeArrowheads="1"/>
+                    </pic:cNvPicPr>
+                  </pic:nvPicPr>
+                  <pic:blipFill>
+                    <a:blip r:embed="rId15">
+                      <a:extLst>
+                        <a:ext uri="{28A0092B-C50C-407E-A947-70E740481C1C}">
+                          <a14:useLocalDpi xmlns:a14="http://schemas.microsoft.com/office/drawing/2010/main" val="0"/>
+                        </a:ext>
+                      </a:extLst>
+                    </a:blip>
+                    <a:srcRect/>
+                    <a:stretch>
+                      <a:fillRect/>
+                    </a:stretch>
+                  </pic:blipFill>
+                  <pic:spPr bwMode="auto">
+                    <a:xfrm>
+                      <a:off x="0" y="0"/>
+                      <a:ext cx="5716905" cy="2736215"/>
+                    </a:xfrm>
+                    <a:prstGeom prst="rect">
+                      <a:avLst/>
+                    </a:prstGeom>
+                    <a:noFill/>
+                    <a:ln>
+                      <a:noFill/>
+                    </a:ln>
+                  </pic:spPr>
+                </pic:pic>
+              </a:graphicData>
+            </a:graphic>
+          </wp:inline>
+        </w:drawing>
+      </w:r>
     </w:p>
     <w:p>
       <w:pPr>
@@ -4634,6 +4674,7 @@
           <w:sz w:val="24"/>
           <w:szCs w:val="28"/>
         </w:rPr>
+        <w:lastRenderedPageBreak/>
         <w:t>Retrospective</w:t>
       </w:r>
     </w:p>
@@ -4923,6 +4964,7 @@
           <w:sz w:val="24"/>
           <w:szCs w:val="28"/>
         </w:rPr>
+        <w:lastRenderedPageBreak/>
         <w:t xml:space="preserve">Screenshot Board Trello </w:t>
       </w:r>
     </w:p>
@@ -4942,7 +4984,7 @@
         </w:rPr>
         <w:t>(</w:t>
       </w:r>
-      <w:hyperlink r:id="rId13" w:history="1">
+      <w:hyperlink r:id="rId16" w:history="1">
         <w:r>
           <w:rPr>
             <w:rStyle w:val="Hyperlink"/>
@@ -5195,6 +5237,7 @@
           <w:sz w:val="24"/>
           <w:szCs w:val="28"/>
         </w:rPr>
+        <w:lastRenderedPageBreak/>
         <w:t xml:space="preserve">Screenshot </w:t>
       </w:r>
       <w:proofErr w:type="spellStart"/>
@@ -5225,7 +5268,7 @@
         </w:rPr>
         <w:t>(</w:t>
       </w:r>
-      <w:hyperlink r:id="rId14" w:history="1">
+      <w:hyperlink r:id="rId17" w:history="1">
         <w:r>
           <w:rPr>
             <w:rStyle w:val="Hyperlink"/>
@@ -5479,6 +5522,7 @@
           <w:sz w:val="24"/>
           <w:szCs w:val="28"/>
         </w:rPr>
+        <w:lastRenderedPageBreak/>
         <w:t>Rancangan</w:t>
       </w:r>
       <w:proofErr w:type="spellEnd"/>

</xml_diff>